<commit_message>
Fix a variable name in next_steps_other.docx
</commit_message>
<xml_diff>
--- a/docassemble/assemblylinewizard/data/static/next_steps_other.docx
+++ b/docassemble/assemblylinewizard/data/static/next_steps_other.docx
@@ -39,14 +39,14 @@
               <w:rPr>
                 <w:color w:val="FFFFFF" w:themeColor="background1"/>
               </w:rPr>
-              <w:t>{{ in</w:t>
+              <w:t>{{ int</w:t>
             </w:r>
             <w:bookmarkStart w:id="0" w:name="__DdeLink__108_632511940"/>
             <w:r>
               <w:rPr>
                 <w:color w:val="FFFFFF" w:themeColor="background1"/>
               </w:rPr>
-              <w:t>terview_metadata[‘title’]</w:t>
+              <w:t>erview_metadata[‘title’]</w:t>
             </w:r>
             <w:bookmarkEnd w:id="0"/>
             <w:r>
@@ -82,7 +82,7 @@
       </w:pPr>
       <w:r>
         <w:rPr/>
-        <w:t xml:space="preserve">Congratulations {{ users }}! You have finished all the forms you need to {{ interview_short_title }}. The rest of the pages in this packet are the forms for your {{ interview.title }} with </w:t>
+        <w:t xml:space="preserve">Congratulations {{ users }}! You have finished all the forms you need to {{ interview_short_title }}. The rest of the pages in this packet are the forms for your {{ interview_metadata['title'] }} with </w:t>
       </w:r>
       <w:r>
         <w:rPr>
@@ -93,6 +93,15 @@
       <w:r>
         <w:rPr/>
         <w:t>.</w:t>
+      </w:r>
+    </w:p>
+    <w:p>
+      <w:pPr>
+        <w:pStyle w:val="Normal"/>
+        <w:rPr/>
+      </w:pPr>
+      <w:r>
+        <w:rPr/>
       </w:r>
     </w:p>
     <w:p>
@@ -130,6 +139,7 @@
         </w:numPr>
         <w:snapToGrid w:val="false"/>
         <w:spacing w:before="0" w:after="80"/>
+        <w:contextualSpacing/>
         <w:rPr>
           <w14:textOutline w14:w="9525" w14:cap="rnd" w14:cmpd="sng" w14:algn="ctr">
             <w14:noFill/>
@@ -158,6 +168,7 @@
         </w:numPr>
         <w:snapToGrid w:val="false"/>
         <w:spacing w:before="0" w:after="80"/>
+        <w:contextualSpacing/>
         <w:rPr>
           <w:b/>
           <w:b/>
@@ -191,6 +202,7 @@
         </w:numPr>
         <w:snapToGrid w:val="false"/>
         <w:spacing w:before="0" w:after="80"/>
+        <w:contextualSpacing/>
         <w:rPr>
           <w14:textOutline w14:w="9525" w14:cap="rnd" w14:cmpd="sng" w14:algn="ctr">
             <w14:noFill/>
@@ -265,8 +277,8 @@
         <w:pStyle w:val="Heading2"/>
         <w:rPr/>
       </w:pPr>
-      <w:bookmarkStart w:id="3" w:name="_GoBack"/>
-      <w:bookmarkStart w:id="4" w:name="_7jbtnvplu76"/>
+      <w:bookmarkStart w:id="3" w:name="_7jbtnvplu76"/>
+      <w:bookmarkStart w:id="4" w:name="_GoBack"/>
       <w:bookmarkEnd w:id="3"/>
       <w:bookmarkEnd w:id="4"/>
       <w:r>
@@ -447,10 +459,10 @@
       <w:r>
         <w:rPr/>
       </w:r>
-      <w:bookmarkStart w:id="6" w:name="_wjzvjugefec1"/>
-      <w:bookmarkStart w:id="7" w:name="_jpvqkqfibwqh"/>
-      <w:bookmarkStart w:id="8" w:name="_wjzvjugefec1"/>
-      <w:bookmarkStart w:id="9" w:name="_jpvqkqfibwqh"/>
+      <w:bookmarkStart w:id="6" w:name="_jpvqkqfibwqh"/>
+      <w:bookmarkStart w:id="7" w:name="_wjzvjugefec1"/>
+      <w:bookmarkStart w:id="8" w:name="_jpvqkqfibwqh"/>
+      <w:bookmarkStart w:id="9" w:name="_wjzvjugefec1"/>
       <w:bookmarkEnd w:id="8"/>
       <w:bookmarkEnd w:id="9"/>
     </w:p>
@@ -516,7 +528,7 @@
                 <wp:positionV relativeFrom="paragraph">
                   <wp:posOffset>38100</wp:posOffset>
                 </wp:positionV>
-                <wp:extent cx="6854190" cy="761365"/>
+                <wp:extent cx="6854825" cy="762000"/>
                 <wp:effectExtent l="0" t="0" r="17145" b="14605"/>
                 <wp:wrapNone/>
                 <wp:docPr id="1" name="Rounded Rectangle 6"/>
@@ -527,7 +539,7 @@
                       <wps:spPr>
                         <a:xfrm>
                           <a:off x="0" y="0"/>
-                          <a:ext cx="6853680" cy="760680"/>
+                          <a:ext cx="6854040" cy="761400"/>
                         </a:xfrm>
                         <a:prstGeom prst="roundRect">
                           <a:avLst>
@@ -650,6 +662,7 @@
       <w:rPr>
         <w:rFonts w:ascii="Wingdings 2" w:hAnsi="Wingdings 2" w:cs="Wingdings 2" w:hint="default"/>
         <w:u w:val="none"/>
+        <w:rFonts w:cs="Wingdings 2"/>
       </w:rPr>
     </w:lvl>
     <w:lvl w:ilvl="2">
@@ -766,6 +779,7 @@
       <w:rPr>
         <w:rFonts w:ascii="Wingdings 2" w:hAnsi="Wingdings 2" w:cs="Wingdings 2" w:hint="default"/>
         <w:u w:val="none"/>
+        <w:rFonts w:cs="Wingdings 2"/>
       </w:rPr>
     </w:lvl>
     <w:lvl w:ilvl="2">
@@ -882,6 +896,7 @@
       <w:rPr>
         <w:rFonts w:ascii="Wingdings 2" w:hAnsi="Wingdings 2" w:cs="Wingdings 2" w:hint="default"/>
         <w:u w:val="none"/>
+        <w:rFonts w:cs="Wingdings 2"/>
       </w:rPr>
     </w:lvl>
     <w:lvl w:ilvl="2">
@@ -998,6 +1013,7 @@
       <w:rPr>
         <w:rFonts w:ascii="Wingdings 2" w:hAnsi="Wingdings 2" w:cs="Wingdings 2" w:hint="default"/>
         <w:u w:val="none"/>
+        <w:rFonts w:cs="Wingdings 2"/>
       </w:rPr>
     </w:lvl>
     <w:lvl w:ilvl="2">

</xml_diff>